<commit_message>
Minor wording changes throughout. Removed unused content.
</commit_message>
<xml_diff>
--- a/sports_rorts_article.docx
+++ b/sports_rorts_article.docx
@@ -42,9 +42,9 @@
       <w:pPr>
         <w:pStyle w:val="Heading2"/>
       </w:pPr>
-      <w:bookmarkStart w:id="20" w:name="Xeeb9b9025b8c394598ad11ff2eceeb2c8bcd7e9"/>
-      <w:r>
-        <w:t xml:space="preserve">Uncovering government bias with advanced statistical modelling.</w:t>
+      <w:bookmarkStart w:id="20" w:name="Xe8132aad60fe954cc236cbcdd18f3ab77e484e1"/>
+      <w:r>
+        <w:t xml:space="preserve">Sports Rorts - Uncovering Government Bias with Statistical Modelling</w:t>
       </w:r>
       <w:bookmarkEnd w:id="20"/>
     </w:p>
@@ -53,15 +53,15 @@
         <w:pStyle w:val="FirstParagraph"/>
       </w:pPr>
       <w:r>
-        <w:t xml:space="preserve">Pork barrelling - a metaphor for government spending solely or primarily to bring money to a representative’s district.</w:t>
-      </w:r>
-    </w:p>
-    <w:p>
-      <w:pPr>
-        <w:pStyle w:val="BodyText"/>
-      </w:pPr>
-      <w:r>
-        <w:t xml:space="preserve">In Australia, in not unusual to see pork barrelling accusations hurled between the two major parties. In recent weeks, the Liberal party has been under intense scrutiny for its allocation of grants to sporting organisations under a scheme that took place leading up to last year’s federal election. Dubbed the</w:t>
+        <w:t xml:space="preserve">You can run, but you can’t hide (from statistics). The Australian Liberal party is finding this out the hard way.</w:t>
+      </w:r>
+    </w:p>
+    <w:p>
+      <w:pPr>
+        <w:pStyle w:val="BodyText"/>
+      </w:pPr>
+      <w:r>
+        <w:t xml:space="preserve">In recent weeks, the Liberal party has been accused of using $100M of sporting grants to gain votes in the lead up to the 2019 election. As a data scientist, I believe there’s only one way to find out if this is true - by crunching the numbers. And so, I set out to see what can be discovered with publicly available data relating to the</w:t>
       </w:r>
       <w:r>
         <w:t xml:space="preserve"> </w:t>
@@ -70,7 +70,7 @@
         <w:t xml:space="preserve">“</w:t>
       </w:r>
       <w:r>
-        <w:t xml:space="preserve">sports rorts</w:t>
+        <w:t xml:space="preserve">Sports Rorts</w:t>
       </w:r>
       <w:r>
         <w:t xml:space="preserve">”</w:t>
@@ -79,23 +79,23 @@
         <w:t xml:space="preserve"> </w:t>
       </w:r>
       <w:r>
-        <w:t xml:space="preserve">affair, the Liberal party is accused of approving grants on the basis of an underlying strategy that aimed to boost support in targeted electorates.</w:t>
-      </w:r>
-    </w:p>
-    <w:p>
-      <w:pPr>
-        <w:pStyle w:val="BodyText"/>
-      </w:pPr>
-      <w:r>
-        <w:t xml:space="preserve">As a data scientist, I see this accusation as a question that could be readily explored using publicly available data and a pragmatic approach to statistical analysis. My theory was that if electorates were in fact preferenced based on their previous voting behaviour, then the Liberal party’s strategy would be revealed by fitting an appropriate statistical model.</w:t>
-      </w:r>
-    </w:p>
-    <w:p>
-      <w:pPr>
-        <w:pStyle w:val="BodyText"/>
-      </w:pPr>
-      <w:r>
-        <w:t xml:space="preserve">Now before I go any further, here’s some background incase you haven’t read the news…</w:t>
+        <w:t xml:space="preserve">scandal.</w:t>
+      </w:r>
+    </w:p>
+    <w:p>
+      <w:pPr>
+        <w:pStyle w:val="BodyText"/>
+      </w:pPr>
+      <w:r>
+        <w:t xml:space="preserve">My thinking is that if the Liberal party allocated grants to electorates on the basis of their voting behaviour, then this strategy would be revealed with an appropriate statistical model.</w:t>
+      </w:r>
+    </w:p>
+    <w:p>
+      <w:pPr>
+        <w:pStyle w:val="BodyText"/>
+      </w:pPr>
+      <w:r>
+        <w:t xml:space="preserve">Before I go any further, here’s some background in case you haven’t been reading the news…</w:t>
       </w:r>
     </w:p>
     <w:p>
@@ -113,15 +113,15 @@
         <w:pStyle w:val="FirstParagraph"/>
       </w:pPr>
       <w:r>
-        <w:t xml:space="preserve">The Australian Liberal party has been in power since the 2013 federal election. In the lead up to last year’s election, the Liberal party announced a community sport infrastructure program, offering grants of up to $500,000 for local sporting organisations. This program was marketed as an intitiative to boost sporting participation across the country. Organisations had to submit an application to be independently assessed by Sport Australia, from which they were given a score. These scores were to be used by Sports Minister in deciding which grants would be approved.</w:t>
-      </w:r>
-    </w:p>
-    <w:p>
-      <w:pPr>
-        <w:pStyle w:val="BodyText"/>
-      </w:pPr>
-      <w:r>
-        <w:t xml:space="preserve">This year an audit on the funding scheme was conducted by the Australian National Audit Office (ANAO). Their report implied that the government, led by the Liberal party, gave preference to grant applications from</w:t>
+        <w:t xml:space="preserve">The Australian Liberal party has been in government since the 2013 federal election. In the lead up to last year’s election, the government announced a community sport infrastructure program, offering grants of up to $500,000 for local sporting organisations. Marketed as an initiative to boost sporting participation across the country, organisations had to submit an application to be independently assessed and scored by Sport Australia. These scores were supposed to be used by the Sports Minister in deciding which grants would be approved.</w:t>
+      </w:r>
+    </w:p>
+    <w:p>
+      <w:pPr>
+        <w:pStyle w:val="BodyText"/>
+      </w:pPr>
+      <w:r>
+        <w:t xml:space="preserve">This year Australian National Audit Office conducted an audit and their report implied (but stopped short of asserting) that the Liberal party gave preference to grant applications from</w:t>
       </w:r>
       <w:r>
         <w:t xml:space="preserve"> </w:t>
@@ -157,7 +157,7 @@
         <w:t xml:space="preserve"> </w:t>
       </w:r>
       <w:r>
-        <w:t xml:space="preserve">electorates, rather than following the advice from Sport Australia. Essentially, the Liberal party are accused of adopting a strategic plan to win support in specific electorates (seats) by approving more grants in those areas, to order to help them secure victory in the 2019 election.</w:t>
+        <w:t xml:space="preserve">electorates - rather than following the advice from Sport Australia. Essentially, the Liberal party are accused of supplying more grants in targeted areas in order to win votes for the 2019 election.</w:t>
       </w:r>
     </w:p>
     <w:p>
@@ -175,15 +175,15 @@
         <w:pStyle w:val="FirstParagraph"/>
       </w:pPr>
       <w:r>
-        <w:t xml:space="preserve">My aim is to explore whether there is evidence to suggest that the Liberal party did target electorates on the basis of their previous voting behaviour. Essentially, is there an underlying strategy? And if so, what voting pattern was targeted?</w:t>
-      </w:r>
-    </w:p>
-    <w:p>
-      <w:pPr>
-        <w:pStyle w:val="BodyText"/>
-      </w:pPr>
-      <w:r>
-        <w:t xml:space="preserve">To go ahead with this analysis, I will need to combine three key data sources, all of which are publicly available:</w:t>
+        <w:t xml:space="preserve">The ultimate aim of my analysis is to see whether there is evidence that grants were allocated on the basis of electorates’ voting behaviour from the previous election. Essentially, is there an underlying strategy? And if so, what voting pattern was targeted by the Liberals?</w:t>
+      </w:r>
+    </w:p>
+    <w:p>
+      <w:pPr>
+        <w:pStyle w:val="BodyText"/>
+      </w:pPr>
+      <w:r>
+        <w:t xml:space="preserve">To go ahead with this analysis, I need to combine three key data sources, all of which are publicly available:</w:t>
       </w:r>
       <w:r>
         <w:t xml:space="preserve"> </w:t>
@@ -195,7 +195,7 @@
         <w:t xml:space="preserve"> </w:t>
       </w:r>
       <w:r>
-        <w:t xml:space="preserve">(2) Election results for each electorate from the previous election, and</w:t>
+        <w:t xml:space="preserve">(2) Election results for each electorate from the previous election (2016), and</w:t>
       </w:r>
       <w:r>
         <w:t xml:space="preserve"> </w:t>
@@ -209,15 +209,15 @@
         <w:pStyle w:val="BodyText"/>
       </w:pPr>
       <w:r>
-        <w:t xml:space="preserve">With this information, I was confident I would be able to find evidence to support or oppose the accusations. Here’s how I went about each step.</w:t>
-      </w:r>
-    </w:p>
-    <w:p>
-      <w:pPr>
-        <w:pStyle w:val="BodyText"/>
-      </w:pPr>
-      <w:r>
-        <w:t xml:space="preserve">(All steps of data collection, wrangling and analysis were conducted using R.)</w:t>
+        <w:t xml:space="preserve">With this information, I’ll be able to produce a dataset containing the total grant money allocated to each electorate, along with the corresponding voting results from the previous election and other controls from the census.</w:t>
+      </w:r>
+    </w:p>
+    <w:p>
+      <w:pPr>
+        <w:pStyle w:val="BodyText"/>
+      </w:pPr>
+      <w:r>
+        <w:t xml:space="preserve">(Note that all steps of data collection, wrangling and analysis are conducted using R.)</w:t>
       </w:r>
     </w:p>
     <w:p>
@@ -235,7 +235,7 @@
         <w:pStyle w:val="FirstParagraph"/>
       </w:pPr>
       <w:r>
-        <w:t xml:space="preserve">Sports Australia published a list of the 684 approved grants in a table on their website (</w:t>
+        <w:t xml:space="preserve">Sports Australia has published a list of the 684 approved grants in a table on their website (</w:t>
       </w:r>
       <w:hyperlink r:id="rId24">
         <w:r>
@@ -246,7 +246,7 @@
         </w:r>
       </w:hyperlink>
       <w:r>
-        <w:t xml:space="preserve">), which I scraped using</w:t>
+        <w:t xml:space="preserve">), so I scraped this using</w:t>
       </w:r>
       <w:r>
         <w:t xml:space="preserve"> </w:t>
@@ -258,7 +258,7 @@
         <w:t xml:space="preserve">rvest</w:t>
       </w:r>
       <w:r>
-        <w:t xml:space="preserve">. I then look this list and fed it to a Google Maps API to get the lat-long coordinates of each grant (using</w:t>
+        <w:t xml:space="preserve">. Next, this list is fed to a Google Maps API in order to get the lat-long coordinates of each grant (using</w:t>
       </w:r>
       <w:r>
         <w:t xml:space="preserve"> </w:t>
@@ -287,15 +287,15 @@
         </w:r>
       </w:hyperlink>
       <w:r>
-        <w:t xml:space="preserve">). This worked for almost all of the grants, so I did some quick googling to see find where the remainder of these organisations were located.</w:t>
-      </w:r>
-    </w:p>
-    <w:p>
-      <w:pPr>
-        <w:pStyle w:val="BodyText"/>
-      </w:pPr>
-      <w:r>
-        <w:t xml:space="preserve">To allocate each sporting organisation to its corresponding seat, I would need a map of electorates from the 2016 federal election. Luckily, this is readily available in the</w:t>
+        <w:t xml:space="preserve">). This works for almost all of the grants. Some quick googling helps find where the remainder of these organisations are located.</w:t>
+      </w:r>
+    </w:p>
+    <w:p>
+      <w:pPr>
+        <w:pStyle w:val="BodyText"/>
+      </w:pPr>
+      <w:r>
+        <w:t xml:space="preserve">To allocate each sporting organisation to its corresponding electorate, I need a map of electorates from the 2016 federal election. Conveniently, this is available in the</w:t>
       </w:r>
       <w:r>
         <w:t xml:space="preserve"> </w:t>
@@ -310,7 +310,7 @@
         <w:t xml:space="preserve"> </w:t>
       </w:r>
       <w:r>
-        <w:t xml:space="preserve">package (which I maintain), along with the electoral voting data. I used some nifty functions from</w:t>
+        <w:t xml:space="preserve">package, along with the electoral voting data. Using some nifty functions from</w:t>
       </w:r>
       <w:r>
         <w:t xml:space="preserve"> </w:t>
@@ -340,15 +340,15 @@
         <w:t xml:space="preserve"> </w:t>
       </w:r>
       <w:r>
-        <w:t xml:space="preserve">to loop through the electorates and complete this allocation.</w:t>
-      </w:r>
-    </w:p>
-    <w:p>
-      <w:pPr>
-        <w:pStyle w:val="BodyText"/>
-      </w:pPr>
-      <w:r>
-        <w:t xml:space="preserve">Next I aggregated the grants, so that the resultant dataset would hold the total grant $ amount for each of the 150 federal electorates. This was then joined with the two-party preferred vote from the 2016 election, along with a collection of socio-demographic variables from the 2016 Census - also obtained from</w:t>
+        <w:t xml:space="preserve">to loop through the electorates, each grant is successfully allocated.</w:t>
+      </w:r>
+    </w:p>
+    <w:p>
+      <w:pPr>
+        <w:pStyle w:val="BodyText"/>
+      </w:pPr>
+      <w:r>
+        <w:t xml:space="preserve">The grants are now aggregated so that the resultant dataset holds the total grant $ amount for each of the 150 federal electorates. This is then joined with the two-party preferred vote and swing vote from the 2016 election, as well a collection of socio-demographic variables from the 2016 census - also obtained from</w:t>
       </w:r>
       <w:r>
         <w:t xml:space="preserve"> </w:t>
@@ -360,7 +360,7 @@
         <w:t xml:space="preserve">eechidna</w:t>
       </w:r>
       <w:r>
-        <w:t xml:space="preserve">.</w:t>
+        <w:t xml:space="preserve">. The two-party preferred vote is the percent of votes favouring the Liberal party over the Labor party, and the swing vote is the percentage point change in the two-party preferred vote from 2013 to 2016.</w:t>
       </w:r>
     </w:p>
     <w:p>
@@ -484,9 +484,9 @@
       <w:pPr>
         <w:pStyle w:val="Heading4"/>
       </w:pPr>
-      <w:bookmarkStart w:id="26" w:name="a-statistical-modeling-approach"/>
-      <w:r>
-        <w:t xml:space="preserve">A Statistical Modeling Approach</w:t>
+      <w:bookmarkStart w:id="26" w:name="statistical-modelling"/>
+      <w:r>
+        <w:t xml:space="preserve">Statistical modelling</w:t>
       </w:r>
       <w:bookmarkEnd w:id="26"/>
     </w:p>
@@ -495,7 +495,7 @@
         <w:pStyle w:val="FirstParagraph"/>
       </w:pPr>
       <w:r>
-        <w:t xml:space="preserve">What I’m really looking to uncover is the relationship between the percentage of votes in favour of the Liberal party for each electorate in the 2016 election, and the amount of grant money allocated to that electorate. First, let’s see what a scatterplot looks like with a linear regression line fitted.</w:t>
+        <w:t xml:space="preserve">What I’m really looking to uncover is the relationship between electorates’ two-party preferred vote for the Liberal party in the 2016 election and the amount of grant money received. First, let’s see what a scatterplot looks like with a linear regression line fitted.</w:t>
       </w:r>
     </w:p>
     <w:p>
@@ -550,15 +550,15 @@
         <w:pStyle w:val="BodyText"/>
       </w:pPr>
       <w:r>
-        <w:t xml:space="preserve">There’s some evidence here to suggest that electorates with stronger support for the Coalition were more likely to receive sports grant money. But really, its likely that if the Coalition did implement a targeted strategy in allocating grants, the relationship between these two variables would not be linear. A strategy that gives the most money to seats that are the safest wouldn’t be a very good one - because its highly unlikely that these seats would be vulnerable to changing hands at the 2019 election.</w:t>
-      </w:r>
-    </w:p>
-    <w:p>
-      <w:pPr>
-        <w:pStyle w:val="BodyText"/>
-      </w:pPr>
-      <w:r>
-        <w:t xml:space="preserve">So instead of fitting a linear regression line, let’s plot a really flexible regression curve. For this I have chosen to use the non-parametric loess curve, which gives higher weighting to local data points to fit a smooth curve. This allows us to get a better picture of the relationship between the 2016 vote and grant amount, rather than imposing a linear restriction.</w:t>
+        <w:t xml:space="preserve">There’s some evidence here to suggest that electorates with stronger support for the Liberal party were more likely to receive sports grant money. But really, its likely that if the Liberal party did implement a targeted strategy, the relationship between these two variables would not be linear. A strategy that gives the most money to regions that are the safest wouldn’t be a very good one - because its highly unlikely that safe Liberal electorates would be vulnerable to changing hands at the 2019 election.</w:t>
+      </w:r>
+    </w:p>
+    <w:p>
+      <w:pPr>
+        <w:pStyle w:val="BodyText"/>
+      </w:pPr>
+      <w:r>
+        <w:t xml:space="preserve">So instead of fitting a linear regression line, I plot a loess curve - a smooth, non-parametric regression curve that gives higher weighting to local data points. This allows for a better picture of the relationship between the 2016 vote and grant amount.</w:t>
       </w:r>
     </w:p>
     <w:p>
@@ -624,7 +624,15 @@
         <w:pStyle w:val="BodyText"/>
       </w:pPr>
       <w:r>
-        <w:t xml:space="preserve">Wow! The loess curve is revealing a pretty significant relationship, which was not obvious from inspecting the initial scatterplot. There is a clear spike in the amount of grant money given to electorates that were</w:t>
+        <w:t xml:space="preserve">Wow! The loess curve reveals a pretty significant relationship - one that was not obvious from inspecting the initial scatterplot.</w:t>
+      </w:r>
+    </w:p>
+    <w:p>
+      <w:pPr>
+        <w:pStyle w:val="BodyText"/>
+      </w:pPr>
+      <w:r>
+        <w:t xml:space="preserve">There is a clear spike in the amount of grant money given to electorates that were won by the Liberal party in 2016, but not won by a huge margin. These are called</w:t>
       </w:r>
       <w:r>
         <w:t xml:space="preserve"> </w:t>
@@ -642,41 +650,15 @@
         <w:t xml:space="preserve"> </w:t>
       </w:r>
       <w:r>
-        <w:t xml:space="preserve">Coalition seats in the 2016 election.</w:t>
-      </w:r>
-      <w:r>
-        <w:t xml:space="preserve"> </w:t>
-      </w:r>
-      <w:r>
-        <w:t xml:space="preserve">“</w:t>
-      </w:r>
-      <w:r>
-        <w:t xml:space="preserve">Marginal</w:t>
-      </w:r>
-      <w:r>
-        <w:t xml:space="preserve">”</w:t>
-      </w:r>
-      <w:r>
-        <w:t xml:space="preserve"> </w:t>
-      </w:r>
-      <w:r>
-        <w:t xml:space="preserve">Coalition seats are those that were won by the Coalition, but weren’t won by a huge margin. I think this plot itself is pretty convincing evidence of a deliberate strategy in allocating the grants.</w:t>
-      </w:r>
-    </w:p>
-    <w:p>
-      <w:pPr>
-        <w:pStyle w:val="BodyText"/>
-      </w:pPr>
-      <w:r>
-        <w:t xml:space="preserve">But to take this another step further, I decided to fit a GAM (Generalized Additive Model) to model the grant amount as a function of the 2016 vote, Census characteristics of the electorates and the swing vote (the percentage point change in the vote from 2013 to 2016 elections for that seat). Each of these variables is included in the model as a smooth term, which are penalized regression splines - a type of non-parametric regression, similar to loess, that allows for patterns in the data to reveal themselves.</w:t>
-      </w:r>
-    </w:p>
-    <w:p>
-      <w:pPr>
-        <w:pStyle w:val="BodyText"/>
-      </w:pPr>
-      <w:r>
-        <w:t xml:space="preserve">By controlling for these other variables, the effect of the vote itself can be identified. It is possible that once these other effects are accounted for, we will no longer see a relationship between the vote and grant amounts. Let’s go ahead and see…</w:t>
+        <w:t xml:space="preserve">Liberal party electorates. This plot in itself is pretty convincing evidence of Liberal bias in the funding scheme.</w:t>
+      </w:r>
+    </w:p>
+    <w:p>
+      <w:pPr>
+        <w:pStyle w:val="BodyText"/>
+      </w:pPr>
+      <w:r>
+        <w:t xml:space="preserve">But to take this another step further, I decide to fit a Generalized Additive Model (GAM) with the grant amount as the response, and the two-party preferred vote (from 2016), swing vote (percentage point change in two-party vote from 2013 to 2016), and census characteristics as covariates. Each of covariate is included in the model as a smooth term. In this case I have use penalized regression splines - a type of flexible non-parametric regression similar to loess.</w:t>
       </w:r>
     </w:p>
     <w:p>
@@ -731,23 +713,15 @@
         <w:pStyle w:val="BodyText"/>
       </w:pPr>
       <w:r>
-        <w:t xml:space="preserve">It can be clearly seen that after accounting for these other variables, there is still a huge spike in grant amount for marginal Coalition seats! Having a look at the p-values from the GAM regression output, there is significant evidence that the 2016 vote influenced the allocation of grant money across electorates (p = 0.002). The resultant model itself explains 46.3% of the deviance - which is a good fit considering that the official aim of the grant scheme was set out to increase sport engagement Australia-wide, and the applications were scored by an independent body.</w:t>
-      </w:r>
-    </w:p>
-    <w:p>
-      <w:pPr>
-        <w:pStyle w:val="BodyText"/>
-      </w:pPr>
-      <w:r>
-        <w:t xml:space="preserve">I also fit a model omitting the voting data (both two-party preferred and swing vote), and compared the two models with a Chi-square test. The model including the election data was a significantly better fit (p = 0.000005). On this basis, the evidence of a strategic bias is quite compelling.</w:t>
-      </w:r>
-    </w:p>
-    <w:p>
-      <w:pPr>
-        <w:pStyle w:val="BodyText"/>
-      </w:pPr>
-      <w:r>
-        <w:t xml:space="preserve">To check that my findings are robust to outliers, I re-estimated the model after removing the two electorates with outstandingly large grant amounts ($1.8M and $2.0M - the electorates of Boothby and Dawson), and found that the same effects were observed. Additionally, the model assumptions seem to be valid, as the residuals are approximately normal (observed using a quantile-quantile plot).</w:t>
+        <w:t xml:space="preserve">It can be clearly seen that even after accounting for the swing vote and census variables, there is still a huge spike in grant amount for marginal Liberal party electorates! The p-values from the GAM regression output confirm that this is the conclusive evidence I set out to discover. With a p-value &lt; 0.001, the data proves that the two-party preferred vote had a statistically significant effect on total grant money allocated to each electorate.</w:t>
+      </w:r>
+    </w:p>
+    <w:p>
+      <w:pPr>
+        <w:pStyle w:val="BodyText"/>
+      </w:pPr>
+      <w:r>
+        <w:t xml:space="preserve">Finally, to check that my findings are robust to outliers, I re-estimate the model after removing the two electorates with outstandingly large grant amounts ($1.8M and $2.0M - given to the electorates of Boothby and Dawson), and find that the same Liberal bias is observed. Additionally, the model assumptions seem to be valid, as the residuals are approximately normal (observed using a quantile-quantile plot). Also for those wondering, the fully specified GAM explains 46.3% of the deviance - which I consider to be a pretty good fit in this case.</w:t>
       </w:r>
     </w:p>
     <w:p>
@@ -765,15 +739,15 @@
         <w:pStyle w:val="FirstParagraph"/>
       </w:pPr>
       <w:r>
-        <w:t xml:space="preserve">My statistical modelling approach provides empirical evidence that the Liberal party did in fact allocate sports grants on the basis of an underlying strategy to beef up support in the lead up to the 2019 election. In a classic case of pork barrelling, marginal seats that were won by the Liberal party received significantly higher grant allocations, in what appears to be an attempt to secure these electorates for the 2019 election.</w:t>
-      </w:r>
-    </w:p>
-    <w:p>
-      <w:pPr>
-        <w:pStyle w:val="BodyText"/>
-      </w:pPr>
-      <w:r>
-        <w:t xml:space="preserve">Perhaps equally importantly, this analysis demonstrates how powerful insights can be found using publicly available data.</w:t>
+        <w:t xml:space="preserve">My statistical model provides empirical evidence that the Liberal party did allocate grants with a biased strategy in order to consolidate support for the 2019 election. The data shows that marginal Liberal electorates were targeted by the government and received more grant funds as a result.</w:t>
+      </w:r>
+    </w:p>
+    <w:p>
+      <w:pPr>
+        <w:pStyle w:val="BodyText"/>
+      </w:pPr>
+      <w:r>
+        <w:t xml:space="preserve">While this analysis provides illuminating insight into Australian politics, it also demonstrates how publicly available data can be used to uncover powerful insights.</w:t>
       </w:r>
     </w:p>
     <w:p>
@@ -793,7 +767,7 @@
         <w:t xml:space="preserve">R</w:t>
       </w:r>
       <w:r>
-        <w:t xml:space="preserve">. For anyone interested in exploring Australian election and Census data, I highly recommend checking out the</w:t>
+        <w:t xml:space="preserve">. For anyone interested in exploring Australian election and census data, I highly recommend checking out the</w:t>
       </w:r>
       <w:r>
         <w:t xml:space="preserve"> </w:t>
@@ -808,171 +782,7 @@
         <w:t xml:space="preserve"> </w:t>
       </w:r>
       <w:r>
-        <w:t xml:space="preserve">package (of which I am an author and maintainer). This package makes it easy to access Australian election and Census data from 2001-2019 (including maps), available on CRAN.</w:t>
-      </w:r>
-    </w:p>
-    <w:p>
-      <w:pPr>
-        <w:pStyle w:val="Heading2"/>
-      </w:pPr>
-      <w:bookmarkStart w:id="31" w:name="remove-below"/>
-      <w:r>
-        <w:t xml:space="preserve">REMOVE BELOW</w:t>
-      </w:r>
-      <w:bookmarkEnd w:id="31"/>
-    </w:p>
-    <w:p>
-      <w:pPr>
-        <w:pStyle w:val="Heading4"/>
-      </w:pPr>
-      <w:bookmarkStart w:id="32" w:name="checking-that-my-findings-are-robust"/>
-      <w:r>
-        <w:t xml:space="preserve">Checking that my findings are robust</w:t>
-      </w:r>
-      <w:bookmarkEnd w:id="32"/>
-    </w:p>
-    <w:p>
-      <w:pPr>
-        <w:pStyle w:val="FirstParagraph"/>
-      </w:pPr>
-      <w:r>
-        <w:t xml:space="preserve">Looking at the distribution of grant amounts across electorates with a simple boxplot reveals that there are two outliers with grant amounts of $1.8M and $2.0M - the electorates of Boothby and Dawson. I refit the model after removing those two electorates from the dataset, and still find that the effect of the 2016 vote is significant (p = 0.008), and the spike in grant amount still remains.</w:t>
-      </w:r>
-    </w:p>
-    <w:p>
-      <w:pPr>
-        <w:pStyle w:val="BodyText"/>
-      </w:pPr>
-      <w:r>
-        <w:drawing>
-          <wp:inline>
-            <wp:extent cx="4620126" cy="3696101"/>
-            <wp:effectExtent b="0" l="0" r="0" t="0"/>
-            <wp:docPr descr="" title="" id="1" name="Picture"/>
-            <a:graphic>
-              <a:graphicData uri="http://schemas.openxmlformats.org/drawingml/2006/picture">
-                <pic:pic>
-                  <pic:nvPicPr>
-                    <pic:cNvPr descr="sports_rorts_article_files/figure-docx/unnamed-chunk-5-1.png" id="0" name="Picture"/>
-                    <pic:cNvPicPr>
-                      <a:picLocks noChangeArrowheads="1" noChangeAspect="1"/>
-                    </pic:cNvPicPr>
-                  </pic:nvPicPr>
-                  <pic:blipFill>
-                    <a:blip r:embed="rId33"/>
-                    <a:stretch>
-                      <a:fillRect/>
-                    </a:stretch>
-                  </pic:blipFill>
-                  <pic:spPr bwMode="auto">
-                    <a:xfrm>
-                      <a:off x="0" y="0"/>
-                      <a:ext cx="4620126" cy="3696101"/>
-                    </a:xfrm>
-                    <a:prstGeom prst="rect">
-                      <a:avLst/>
-                    </a:prstGeom>
-                    <a:noFill/>
-                    <a:ln w="9525">
-                      <a:noFill/>
-                      <a:headEnd/>
-                      <a:tailEnd/>
-                    </a:ln>
-                  </pic:spPr>
-                </pic:pic>
-              </a:graphicData>
-            </a:graphic>
-          </wp:inline>
-        </w:drawing>
-      </w:r>
-    </w:p>
-    <w:p>
-      <w:pPr>
-        <w:pStyle w:val="BodyText"/>
-      </w:pPr>
-      <w:r>
-        <w:t xml:space="preserve">Similarly, when removing the seats with high Cook’s Distance and refitting the model, the same effect is observed.</w:t>
-      </w:r>
-    </w:p>
-    <w:p>
-      <w:pPr>
-        <w:pStyle w:val="BodyText"/>
-      </w:pPr>
-      <w:r>
-        <w:t xml:space="preserve">There also don’t seem to be any material issues with the residuals as they appear approximately normal in a quantile-quantile plot.</w:t>
-      </w:r>
-    </w:p>
-    <w:p>
-      <w:pPr>
-        <w:pStyle w:val="BodyText"/>
-      </w:pPr>
-      <w:r>
-        <w:drawing>
-          <wp:inline>
-            <wp:extent cx="4620126" cy="3696101"/>
-            <wp:effectExtent b="0" l="0" r="0" t="0"/>
-            <wp:docPr descr="" title="" id="1" name="Picture"/>
-            <a:graphic>
-              <a:graphicData uri="http://schemas.openxmlformats.org/drawingml/2006/picture">
-                <pic:pic>
-                  <pic:nvPicPr>
-                    <pic:cNvPr descr="sports_rorts_article_files/figure-docx/unnamed-chunk-6-1.png" id="0" name="Picture"/>
-                    <pic:cNvPicPr>
-                      <a:picLocks noChangeArrowheads="1" noChangeAspect="1"/>
-                    </pic:cNvPicPr>
-                  </pic:nvPicPr>
-                  <pic:blipFill>
-                    <a:blip r:embed="rId34"/>
-                    <a:stretch>
-                      <a:fillRect/>
-                    </a:stretch>
-                  </pic:blipFill>
-                  <pic:spPr bwMode="auto">
-                    <a:xfrm>
-                      <a:off x="0" y="0"/>
-                      <a:ext cx="4620126" cy="3696101"/>
-                    </a:xfrm>
-                    <a:prstGeom prst="rect">
-                      <a:avLst/>
-                    </a:prstGeom>
-                    <a:noFill/>
-                    <a:ln w="9525">
-                      <a:noFill/>
-                      <a:headEnd/>
-                      <a:tailEnd/>
-                    </a:ln>
-                  </pic:spPr>
-                </pic:pic>
-              </a:graphicData>
-            </a:graphic>
-          </wp:inline>
-        </w:drawing>
-      </w:r>
-    </w:p>
-    <w:p>
-      <w:pPr>
-        <w:pStyle w:val="BodyText"/>
-      </w:pPr>
-      <w:r>
-        <w:t xml:space="preserve">Check out my #medium debut on my analysis of the</w:t>
-      </w:r>
-      <w:r>
-        <w:t xml:space="preserve"> </w:t>
-      </w:r>
-      <w:r>
-        <w:t xml:space="preserve">“</w:t>
-      </w:r>
-      <w:r>
-        <w:t xml:space="preserve">Sports Rots</w:t>
-      </w:r>
-      <w:r>
-        <w:t xml:space="preserve">”</w:t>
-      </w:r>
-      <w:r>
-        <w:t xml:space="preserve"> </w:t>
-      </w:r>
-      <w:r>
-        <w:t xml:space="preserve">scandal - a statistical modelling to see how sporting grant money was allocated on the basis of previous election results, all done using the #eechidna #Rstats package and a Google Maps API.</w:t>
+        <w:t xml:space="preserve">package (of which I am an author and maintainer). This package makes it easy to access Australian election and census data from 2001-2019 (including maps) and is available on CRAN.</w:t>
       </w:r>
     </w:p>
     <w:sectPr/>

</xml_diff>